<commit_message>
User guide completed, changelog updated
</commit_message>
<xml_diff>
--- a/CS 4500 – SG3 Log.docx
+++ b/CS 4500 – SG3 Log.docx
@@ -111,6 +111,252 @@
     </w:p>
     <w:p>
       <w:pPr>
+        <w:pBdr>
+          <w:bottom w:val="single" w:sz="6" w:space="1" w:color="auto"/>
+        </w:pBdr>
+      </w:pPr>
+    </w:p>
+    <w:p/>
+    <w:p>
+      <w:pPr>
+        <w:rPr>
+          <w:rFonts w:ascii="Times New Roman" w:hAnsi="Times New Roman" w:cs="Times New Roman"/>
+          <w:b/>
+          <w:bCs/>
+        </w:rPr>
+      </w:pPr>
+      <w:r>
+        <w:rPr>
+          <w:rFonts w:ascii="Times New Roman" w:hAnsi="Times New Roman" w:cs="Times New Roman"/>
+          <w:b/>
+          <w:bCs/>
+        </w:rPr>
+        <w:t>Commit by Amanda Hoosech:</w:t>
+      </w:r>
+    </w:p>
+    <w:p>
+      <w:pPr>
+        <w:pStyle w:val="ListParagraph"/>
+        <w:numPr>
+          <w:ilvl w:val="0"/>
+          <w:numId w:val="8"/>
+        </w:numPr>
+        <w:rPr>
+          <w:rFonts w:ascii="Times New Roman" w:hAnsi="Times New Roman" w:cs="Times New Roman"/>
+        </w:rPr>
+      </w:pPr>
+      <w:r>
+        <w:rPr>
+          <w:rFonts w:ascii="Times New Roman" w:hAnsi="Times New Roman" w:cs="Times New Roman"/>
+        </w:rPr>
+        <w:t>Start GUI implementation: Add “Main Menu” as root window</w:t>
+      </w:r>
+    </w:p>
+    <w:p>
+      <w:pPr>
+        <w:pStyle w:val="ListParagraph"/>
+        <w:numPr>
+          <w:ilvl w:val="1"/>
+          <w:numId w:val="8"/>
+        </w:numPr>
+        <w:rPr>
+          <w:rFonts w:ascii="Times New Roman" w:hAnsi="Times New Roman" w:cs="Times New Roman"/>
+        </w:rPr>
+      </w:pPr>
+      <w:r>
+        <w:rPr>
+          <w:rFonts w:ascii="Times New Roman" w:hAnsi="Times New Roman" w:cs="Times New Roman"/>
+        </w:rPr>
+        <w:t>Created menu buttons for Open File, Search Words, Build Concordance, Close File, and Exit; no functions associated with those buttons</w:t>
+      </w:r>
+    </w:p>
+    <w:p>
+      <w:pPr>
+        <w:pStyle w:val="ListParagraph"/>
+        <w:numPr>
+          <w:ilvl w:val="0"/>
+          <w:numId w:val="8"/>
+        </w:numPr>
+        <w:rPr>
+          <w:rFonts w:ascii="Times New Roman" w:hAnsi="Times New Roman" w:cs="Times New Roman"/>
+        </w:rPr>
+      </w:pPr>
+      <w:r>
+        <w:rPr>
+          <w:rFonts w:ascii="Times New Roman" w:hAnsi="Times New Roman" w:cs="Times New Roman"/>
+        </w:rPr>
+        <w:t>Added ToggleButtonsOn and ToggleButtonsOff functions to set Search Words, Build Concordance, and Close File buttons on main menu to either “NORMAL” or “DISABLED” depending on if a file is available for use</w:t>
+      </w:r>
+    </w:p>
+    <w:p>
+      <w:pPr>
+        <w:pStyle w:val="ListParagraph"/>
+        <w:numPr>
+          <w:ilvl w:val="0"/>
+          <w:numId w:val="8"/>
+        </w:numPr>
+        <w:rPr>
+          <w:rFonts w:ascii="Times New Roman" w:hAnsi="Times New Roman" w:cs="Times New Roman"/>
+        </w:rPr>
+      </w:pPr>
+      <w:r>
+        <w:rPr>
+          <w:rFonts w:ascii="Times New Roman" w:hAnsi="Times New Roman" w:cs="Times New Roman"/>
+        </w:rPr>
+        <w:t>Added MessageUser function to use as a template for messages to user; displays the message passed to it to the user</w:t>
+      </w:r>
+    </w:p>
+    <w:p>
+      <w:pPr>
+        <w:pStyle w:val="ListParagraph"/>
+        <w:numPr>
+          <w:ilvl w:val="0"/>
+          <w:numId w:val="8"/>
+        </w:numPr>
+        <w:rPr>
+          <w:rFonts w:ascii="Times New Roman" w:hAnsi="Times New Roman" w:cs="Times New Roman"/>
+        </w:rPr>
+      </w:pPr>
+      <w:r>
+        <w:rPr>
+          <w:rFonts w:ascii="Times New Roman" w:hAnsi="Times New Roman" w:cs="Times New Roman"/>
+        </w:rPr>
+        <w:t>Create an “Open File” window, with text box for file entry and a “Submit” button to run getContent function with file input in the text box</w:t>
+      </w:r>
+    </w:p>
+    <w:p>
+      <w:pPr>
+        <w:pStyle w:val="ListParagraph"/>
+        <w:numPr>
+          <w:ilvl w:val="1"/>
+          <w:numId w:val="8"/>
+        </w:numPr>
+        <w:rPr>
+          <w:rFonts w:ascii="Times New Roman" w:hAnsi="Times New Roman" w:cs="Times New Roman"/>
+        </w:rPr>
+      </w:pPr>
+      <w:r>
+        <w:rPr>
+          <w:rFonts w:ascii="Times New Roman" w:hAnsi="Times New Roman" w:cs="Times New Roman"/>
+        </w:rPr>
+        <w:t>Attached window open to “1. Open A File” button on the main menu window</w:t>
+      </w:r>
+    </w:p>
+    <w:p>
+      <w:pPr>
+        <w:pStyle w:val="ListParagraph"/>
+        <w:numPr>
+          <w:ilvl w:val="1"/>
+          <w:numId w:val="8"/>
+        </w:numPr>
+        <w:rPr>
+          <w:rFonts w:ascii="Times New Roman" w:hAnsi="Times New Roman" w:cs="Times New Roman"/>
+        </w:rPr>
+      </w:pPr>
+      <w:r>
+        <w:rPr>
+          <w:rFonts w:ascii="Times New Roman" w:hAnsi="Times New Roman" w:cs="Times New Roman"/>
+        </w:rPr>
+        <w:t>Modified getContent function to be used with OpenFile_Window</w:t>
+      </w:r>
+    </w:p>
+    <w:p>
+      <w:pPr>
+        <w:pStyle w:val="ListParagraph"/>
+        <w:numPr>
+          <w:ilvl w:val="2"/>
+          <w:numId w:val="8"/>
+        </w:numPr>
+        <w:rPr>
+          <w:rFonts w:ascii="Times New Roman" w:hAnsi="Times New Roman" w:cs="Times New Roman"/>
+        </w:rPr>
+      </w:pPr>
+      <w:r>
+        <w:rPr>
+          <w:rFonts w:ascii="Times New Roman" w:hAnsi="Times New Roman" w:cs="Times New Roman"/>
+        </w:rPr>
+        <w:t>Added “ToggleButtonsOn” in getContent to toggle buttons 2-4 on the main menu to “NORMAL” state after a file has been successfully added</w:t>
+      </w:r>
+    </w:p>
+    <w:p>
+      <w:pPr>
+        <w:pStyle w:val="ListParagraph"/>
+        <w:numPr>
+          <w:ilvl w:val="0"/>
+          <w:numId w:val="8"/>
+        </w:numPr>
+        <w:rPr>
+          <w:rFonts w:ascii="Times New Roman" w:hAnsi="Times New Roman" w:cs="Times New Roman"/>
+        </w:rPr>
+      </w:pPr>
+      <w:r>
+        <w:rPr>
+          <w:rFonts w:ascii="Times New Roman" w:hAnsi="Times New Roman" w:cs="Times New Roman"/>
+        </w:rPr>
+        <w:t>Added Info window to appear on run of program</w:t>
+      </w:r>
+    </w:p>
+    <w:p>
+      <w:pPr>
+        <w:pStyle w:val="ListParagraph"/>
+        <w:numPr>
+          <w:ilvl w:val="1"/>
+          <w:numId w:val="8"/>
+        </w:numPr>
+        <w:rPr>
+          <w:rFonts w:ascii="Times New Roman" w:hAnsi="Times New Roman" w:cs="Times New Roman"/>
+        </w:rPr>
+      </w:pPr>
+      <w:r>
+        <w:rPr>
+          <w:rFonts w:ascii="Times New Roman" w:hAnsi="Times New Roman" w:cs="Times New Roman"/>
+        </w:rPr>
+        <w:t>Displays information about what the program does, with an “Ok” button to close the window</w:t>
+      </w:r>
+    </w:p>
+    <w:p>
+      <w:pPr>
+        <w:pStyle w:val="ListParagraph"/>
+        <w:numPr>
+          <w:ilvl w:val="2"/>
+          <w:numId w:val="8"/>
+        </w:numPr>
+        <w:rPr>
+          <w:rFonts w:ascii="Times New Roman" w:hAnsi="Times New Roman" w:cs="Times New Roman"/>
+        </w:rPr>
+      </w:pPr>
+      <w:r>
+        <w:rPr>
+          <w:rFonts w:ascii="Times New Roman" w:hAnsi="Times New Roman" w:cs="Times New Roman"/>
+        </w:rPr>
+        <w:t>Main Menu CANNOT be used while Info window is ope</w:t>
+      </w:r>
+      <w:r>
+        <w:rPr>
+          <w:rFonts w:ascii="Times New Roman" w:hAnsi="Times New Roman" w:cs="Times New Roman"/>
+        </w:rPr>
+        <w:t>n, user must close Info window to continue with the program’s functionality</w:t>
+      </w:r>
+    </w:p>
+    <w:p>
+      <w:pPr>
+        <w:pBdr>
+          <w:bottom w:val="single" w:sz="6" w:space="1" w:color="auto"/>
+        </w:pBdr>
+        <w:rPr>
+          <w:rFonts w:ascii="Times New Roman" w:hAnsi="Times New Roman" w:cs="Times New Roman"/>
+        </w:rPr>
+      </w:pPr>
+    </w:p>
+    <w:p>
+      <w:pPr>
+        <w:rPr>
+          <w:rFonts w:ascii="Times New Roman" w:hAnsi="Times New Roman" w:cs="Times New Roman"/>
+        </w:rPr>
+      </w:pPr>
+    </w:p>
+    <w:p>
+      <w:pPr>
         <w:numPr>
           <w:ilvl w:val="0"/>
           <w:numId w:val="4"/>
@@ -191,6 +437,7 @@
         <w:rPr>
           <w:rFonts w:ascii="Times New Roman" w:eastAsia="Times New Roman" w:hAnsi="Times New Roman" w:cs="Times New Roman"/>
         </w:rPr>
+        <w:lastRenderedPageBreak/>
         <w:t xml:space="preserve">        return</w:t>
       </w:r>
     </w:p>
@@ -379,7 +626,6 @@
       <w:bookmarkStart w:id="2" w:name="_6su6inj3fjn5" w:colFirst="0" w:colLast="0"/>
       <w:bookmarkEnd w:id="2"/>
       <w:r>
-        <w:lastRenderedPageBreak/>
         <w:t>December 9, 2025</w:t>
       </w:r>
     </w:p>
@@ -620,6 +866,7 @@
           <w:sz w:val="16"/>
           <w:szCs w:val="16"/>
         </w:rPr>
+        <w:lastRenderedPageBreak/>
         <w:t xml:space="preserve">        file_list.insert(END, f)</w:t>
       </w:r>
     </w:p>
@@ -913,7 +1160,6 @@
         <w:rPr>
           <w:rFonts w:ascii="Times New Roman" w:eastAsia="Times New Roman" w:hAnsi="Times New Roman" w:cs="Times New Roman"/>
         </w:rPr>
-        <w:lastRenderedPageBreak/>
         <w:t>Issue: Clicking “Close File” raised a KeyError.</w:t>
       </w:r>
     </w:p>
@@ -1109,6 +1355,7 @@
         <w:rPr>
           <w:rFonts w:ascii="Times New Roman" w:eastAsia="Times New Roman" w:hAnsi="Times New Roman" w:cs="Times New Roman"/>
         </w:rPr>
+        <w:lastRenderedPageBreak/>
         <w:t>Fix: Added message confirmation before mainWindow.destroy().</w:t>
       </w:r>
     </w:p>
@@ -1304,7 +1551,6 @@
         <w:rPr>
           <w:rFonts w:ascii="Times New Roman" w:eastAsia="Times New Roman" w:hAnsi="Times New Roman" w:cs="Times New Roman"/>
         </w:rPr>
-        <w:lastRenderedPageBreak/>
         <w:t xml:space="preserve">Build button inactive: missing function link; </w:t>
       </w:r>
       <w:r>
@@ -1561,6 +1807,7 @@
         <w:rPr>
           <w:rFonts w:ascii="Times New Roman" w:eastAsia="Times New Roman" w:hAnsi="Times New Roman" w:cs="Times New Roman"/>
         </w:rPr>
+        <w:lastRenderedPageBreak/>
         <w:t>Both environments produced identical results after fixes.</w:t>
       </w:r>
       <w:r>
@@ -2317,6 +2564,119 @@
       </w:rPr>
     </w:lvl>
     <w:lvl w:ilvl="3" w:tplc="04090001" w:tentative="1">
+      <w:start w:val="1"/>
+      <w:numFmt w:val="bullet"/>
+      <w:lvlText w:val=""/>
+      <w:lvlJc w:val="left"/>
+      <w:pPr>
+        <w:ind w:left="2880" w:hanging="360"/>
+      </w:pPr>
+      <w:rPr>
+        <w:rFonts w:ascii="Symbol" w:hAnsi="Symbol" w:hint="default"/>
+      </w:rPr>
+    </w:lvl>
+    <w:lvl w:ilvl="4" w:tplc="04090003" w:tentative="1">
+      <w:start w:val="1"/>
+      <w:numFmt w:val="bullet"/>
+      <w:lvlText w:val="o"/>
+      <w:lvlJc w:val="left"/>
+      <w:pPr>
+        <w:ind w:left="3600" w:hanging="360"/>
+      </w:pPr>
+      <w:rPr>
+        <w:rFonts w:ascii="Courier New" w:hAnsi="Courier New" w:cs="Courier New" w:hint="default"/>
+      </w:rPr>
+    </w:lvl>
+    <w:lvl w:ilvl="5" w:tplc="04090005" w:tentative="1">
+      <w:start w:val="1"/>
+      <w:numFmt w:val="bullet"/>
+      <w:lvlText w:val=""/>
+      <w:lvlJc w:val="left"/>
+      <w:pPr>
+        <w:ind w:left="4320" w:hanging="360"/>
+      </w:pPr>
+      <w:rPr>
+        <w:rFonts w:ascii="Wingdings" w:hAnsi="Wingdings" w:hint="default"/>
+      </w:rPr>
+    </w:lvl>
+    <w:lvl w:ilvl="6" w:tplc="04090001" w:tentative="1">
+      <w:start w:val="1"/>
+      <w:numFmt w:val="bullet"/>
+      <w:lvlText w:val=""/>
+      <w:lvlJc w:val="left"/>
+      <w:pPr>
+        <w:ind w:left="5040" w:hanging="360"/>
+      </w:pPr>
+      <w:rPr>
+        <w:rFonts w:ascii="Symbol" w:hAnsi="Symbol" w:hint="default"/>
+      </w:rPr>
+    </w:lvl>
+    <w:lvl w:ilvl="7" w:tplc="04090003" w:tentative="1">
+      <w:start w:val="1"/>
+      <w:numFmt w:val="bullet"/>
+      <w:lvlText w:val="o"/>
+      <w:lvlJc w:val="left"/>
+      <w:pPr>
+        <w:ind w:left="5760" w:hanging="360"/>
+      </w:pPr>
+      <w:rPr>
+        <w:rFonts w:ascii="Courier New" w:hAnsi="Courier New" w:cs="Courier New" w:hint="default"/>
+      </w:rPr>
+    </w:lvl>
+    <w:lvl w:ilvl="8" w:tplc="04090005" w:tentative="1">
+      <w:start w:val="1"/>
+      <w:numFmt w:val="bullet"/>
+      <w:lvlText w:val=""/>
+      <w:lvlJc w:val="left"/>
+      <w:pPr>
+        <w:ind w:left="6480" w:hanging="360"/>
+      </w:pPr>
+      <w:rPr>
+        <w:rFonts w:ascii="Wingdings" w:hAnsi="Wingdings" w:hint="default"/>
+      </w:rPr>
+    </w:lvl>
+  </w:abstractNum>
+  <w:abstractNum w:abstractNumId="7" w15:restartNumberingAfterBreak="0">
+    <w:nsid w:val="6D9079EF"/>
+    <w:multiLevelType w:val="hybridMultilevel"/>
+    <w:tmpl w:val="2AFEA6E8"/>
+    <w:lvl w:ilvl="0" w:tplc="04090001">
+      <w:start w:val="1"/>
+      <w:numFmt w:val="bullet"/>
+      <w:lvlText w:val=""/>
+      <w:lvlJc w:val="left"/>
+      <w:pPr>
+        <w:ind w:left="720" w:hanging="360"/>
+      </w:pPr>
+      <w:rPr>
+        <w:rFonts w:ascii="Symbol" w:hAnsi="Symbol" w:hint="default"/>
+      </w:rPr>
+    </w:lvl>
+    <w:lvl w:ilvl="1" w:tplc="04090003">
+      <w:start w:val="1"/>
+      <w:numFmt w:val="bullet"/>
+      <w:lvlText w:val="o"/>
+      <w:lvlJc w:val="left"/>
+      <w:pPr>
+        <w:ind w:left="1440" w:hanging="360"/>
+      </w:pPr>
+      <w:rPr>
+        <w:rFonts w:ascii="Courier New" w:hAnsi="Courier New" w:cs="Courier New" w:hint="default"/>
+      </w:rPr>
+    </w:lvl>
+    <w:lvl w:ilvl="2" w:tplc="04090005">
+      <w:start w:val="1"/>
+      <w:numFmt w:val="bullet"/>
+      <w:lvlText w:val=""/>
+      <w:lvlJc w:val="left"/>
+      <w:pPr>
+        <w:ind w:left="2160" w:hanging="360"/>
+      </w:pPr>
+      <w:rPr>
+        <w:rFonts w:ascii="Wingdings" w:hAnsi="Wingdings" w:hint="default"/>
+      </w:rPr>
+    </w:lvl>
+    <w:lvl w:ilvl="3" w:tplc="04090001">
       <w:start w:val="1"/>
       <w:numFmt w:val="bullet"/>
       <w:lvlText w:val=""/>
@@ -2409,6 +2769,9 @@
   </w:num>
   <w:num w:numId="7" w16cid:durableId="1147163606">
     <w:abstractNumId w:val="2"/>
+  </w:num>
+  <w:num w:numId="8" w16cid:durableId="1785927098">
+    <w:abstractNumId w:val="7"/>
   </w:num>
 </w:numbering>
 </file>

</xml_diff>